<commit_message>
added StateExpansion and BasisStates
</commit_message>
<xml_diff>
--- a/branches/vamdc-working/docs/vamdc-working_proposal.docx
+++ b/branches/vamdc-working/docs/vamdc-working_proposal.docx
@@ -1215,27 +1215,58 @@
         </w:rPr>
         <w:t xml:space="preserve">in which </w:t>
       </w:r>
-      <w:proofErr w:type="spellStart"/>
       <w:r>
         <w:rPr>
           <w:i/>
           <w:lang w:val="en-GB"/>
         </w:rPr>
-        <w:t>x</w:t>
-      </w:r>
-      <w:proofErr w:type="spellEnd"/>
+        <w:t>x,</w:t>
+      </w:r>
       <w:r>
         <w:rPr>
           <w:i/>
           <w:lang w:val="en-GB"/>
         </w:rPr>
-        <w:t>,</w:t>
+        <w:t xml:space="preserve"> </w:t>
       </w:r>
       <w:r>
         <w:rPr>
           <w:i/>
           <w:lang w:val="en-GB"/>
         </w:rPr>
+        <w:t>y</w:t>
+      </w:r>
+      <w:r>
+        <w:rPr>
+          <w:lang w:val="en-GB"/>
+        </w:rPr>
+        <w:t xml:space="preserve"> are the function </w:t>
+      </w:r>
+      <w:r>
+        <w:rPr>
+          <w:i/>
+          <w:lang w:val="en-GB"/>
+        </w:rPr>
+        <w:t>arguments</w:t>
+      </w:r>
+      <w:r>
+        <w:rPr>
+          <w:lang w:val="en-GB"/>
+        </w:rPr>
+        <w:t xml:space="preserve"> and </w:t>
+      </w:r>
+      <w:r>
+        <w:rPr>
+          <w:i/>
+          <w:lang w:val="en-GB"/>
+        </w:rPr>
+        <w:t>a,</w:t>
+      </w:r>
+      <w:r>
+        <w:rPr>
+          <w:i/>
+          <w:lang w:val="en-GB"/>
+        </w:rPr>
         <w:t xml:space="preserve"> </w:t>
       </w:r>
       <w:r>
@@ -1243,65 +1274,7 @@
           <w:i/>
           <w:lang w:val="en-GB"/>
         </w:rPr>
-        <w:t>y</w:t>
-      </w:r>
-      <w:r>
-        <w:rPr>
-          <w:lang w:val="en-GB"/>
-        </w:rPr>
-        <w:t xml:space="preserve"> are the function </w:t>
-      </w:r>
-      <w:r>
-        <w:rPr>
-          <w:i/>
-          <w:lang w:val="en-GB"/>
-        </w:rPr>
-        <w:t>arguments</w:t>
-      </w:r>
-      <w:r>
-        <w:rPr>
-          <w:lang w:val="en-GB"/>
-        </w:rPr>
-        <w:t xml:space="preserve"> and </w:t>
-      </w:r>
-      <w:proofErr w:type="spellStart"/>
-      <w:r>
-        <w:rPr>
-          <w:i/>
-          <w:lang w:val="en-GB"/>
-        </w:rPr>
-        <w:t>a</w:t>
-      </w:r>
-      <w:proofErr w:type="spellEnd"/>
-      <w:r>
-        <w:rPr>
-          <w:i/>
-          <w:lang w:val="en-GB"/>
-        </w:rPr>
-        <w:t>,</w:t>
-      </w:r>
-      <w:r>
-        <w:rPr>
-          <w:i/>
-          <w:lang w:val="en-GB"/>
-        </w:rPr>
-        <w:t xml:space="preserve"> </w:t>
-      </w:r>
-      <w:proofErr w:type="spellStart"/>
-      <w:r>
-        <w:rPr>
-          <w:i/>
-          <w:lang w:val="en-GB"/>
-        </w:rPr>
-        <w:t>b</w:t>
-      </w:r>
-      <w:proofErr w:type="spellEnd"/>
-      <w:r>
-        <w:rPr>
-          <w:i/>
-          <w:lang w:val="en-GB"/>
-        </w:rPr>
-        <w:t>,</w:t>
+        <w:t>b,</w:t>
       </w:r>
       <w:r>
         <w:rPr>
@@ -10918,6 +10891,7 @@
       <w:pPr>
         <w:rPr>
           <w:rFonts w:ascii="Courier New" w:hAnsi="Courier New"/>
+          <w:b/>
           <w:sz w:val="20"/>
         </w:rPr>
       </w:pPr>
@@ -10974,7 +10948,52 @@
           <w:rFonts w:ascii="Courier New" w:hAnsi="Courier New"/>
           <w:sz w:val="20"/>
         </w:rPr>
-        <w:t xml:space="preserve"> n="15" units="K"&gt;100. .. 1500.&lt;/</w:t>
+        <w:t xml:space="preserve"> n="</w:t>
+      </w:r>
+      <w:r>
+        <w:rPr>
+          <w:rFonts w:ascii="Courier New" w:hAnsi="Courier New"/>
+          <w:b/>
+          <w:sz w:val="20"/>
+        </w:rPr>
+        <w:t>15</w:t>
+      </w:r>
+      <w:r>
+        <w:rPr>
+          <w:rFonts w:ascii="Courier New" w:hAnsi="Courier New"/>
+          <w:sz w:val="20"/>
+        </w:rPr>
+        <w:t>" units="</w:t>
+      </w:r>
+      <w:r>
+        <w:rPr>
+          <w:rFonts w:ascii="Courier New" w:hAnsi="Courier New"/>
+          <w:b/>
+          <w:sz w:val="20"/>
+        </w:rPr>
+        <w:t>K</w:t>
+      </w:r>
+      <w:r>
+        <w:rPr>
+          <w:rFonts w:ascii="Courier New" w:hAnsi="Courier New"/>
+          <w:sz w:val="20"/>
+        </w:rPr>
+        <w:t>"&gt;</w:t>
+      </w:r>
+      <w:r>
+        <w:rPr>
+          <w:rFonts w:ascii="Courier New" w:hAnsi="Courier New"/>
+          <w:b/>
+          <w:sz w:val="20"/>
+        </w:rPr>
+        <w:t>100. .. 1500.</w:t>
+      </w:r>
+      <w:r>
+        <w:rPr>
+          <w:rFonts w:ascii="Courier New" w:hAnsi="Courier New"/>
+          <w:sz w:val="20"/>
+        </w:rPr>
+        <w:t>&lt;/</w:t>
       </w:r>
       <w:proofErr w:type="spellStart"/>
       <w:r>
@@ -11046,7 +11065,22 @@
           <w:rFonts w:ascii="Courier New" w:hAnsi="Courier New"/>
           <w:sz w:val="20"/>
         </w:rPr>
-        <w:t xml:space="preserve"> n="15" units="</w:t>
+        <w:t xml:space="preserve"> n="</w:t>
+      </w:r>
+      <w:r>
+        <w:rPr>
+          <w:rFonts w:ascii="Courier New" w:hAnsi="Courier New"/>
+          <w:b/>
+          <w:sz w:val="20"/>
+        </w:rPr>
+        <w:t>15</w:t>
+      </w:r>
+      <w:r>
+        <w:rPr>
+          <w:rFonts w:ascii="Courier New" w:hAnsi="Courier New"/>
+          <w:sz w:val="20"/>
+        </w:rPr>
+        <w:t>" units="</w:t>
       </w:r>
       <w:proofErr w:type="spellStart"/>
       <w:r>
@@ -11067,6 +11101,7 @@
       <w:r>
         <w:rPr>
           <w:rFonts w:ascii="Courier New" w:hAnsi="Courier New"/>
+          <w:b/>
           <w:sz w:val="20"/>
         </w:rPr>
         <w:t>56.432 154.342 ...</w:t>
@@ -11082,16 +11117,17 @@
       <w:r>
         <w:rPr>
           <w:rFonts w:ascii="Courier New" w:hAnsi="Courier New"/>
-          <w:sz w:val="20"/>
-        </w:rPr>
-        <w:t xml:space="preserve">               </w:t>
-      </w:r>
-      <w:r>
-        <w:rPr>
-          <w:rFonts w:ascii="Courier New" w:hAnsi="Courier New"/>
-          <w:sz w:val="20"/>
-        </w:rPr>
-        <w:t>3445.321&lt;/</w:t>
+          <w:b/>
+          <w:sz w:val="20"/>
+        </w:rPr>
+        <w:t xml:space="preserve">               3445.321</w:t>
+      </w:r>
+      <w:r>
+        <w:rPr>
+          <w:rFonts w:ascii="Courier New" w:hAnsi="Courier New"/>
+          <w:sz w:val="20"/>
+        </w:rPr>
+        <w:t>&lt;/</w:t>
       </w:r>
       <w:proofErr w:type="spellStart"/>
       <w:r>
@@ -11142,16 +11178,828 @@
         <w:t>&gt;</w:t>
       </w:r>
     </w:p>
-    <w:p/>
-    <w:p>
-      <w:pPr>
-        <w:rPr>
-          <w:lang w:val="en-GB"/>
-        </w:rPr>
-      </w:pPr>
-    </w:p>
-    <w:p>
-      <w:pPr>
+    <w:p>
+      <w:pPr>
+        <w:rPr>
+          <w:lang w:val="en-GB"/>
+        </w:rPr>
+      </w:pPr>
+    </w:p>
+    <w:p>
+      <w:pPr>
+        <w:pStyle w:val="ListParagraph"/>
+        <w:numPr>
+          <w:ilvl w:val="0"/>
+          <w:numId w:val="1"/>
+        </w:numPr>
+        <w:rPr>
+          <w:lang w:val="en-GB"/>
+        </w:rPr>
+      </w:pPr>
+      <w:proofErr w:type="spellStart"/>
+      <w:r>
+        <w:rPr>
+          <w:rFonts w:ascii="Courier New" w:hAnsi="Courier New"/>
+          <w:lang w:val="en-GB"/>
+        </w:rPr>
+        <w:t>MolecularState</w:t>
+      </w:r>
+      <w:proofErr w:type="spellEnd"/>
+      <w:r>
+        <w:rPr>
+          <w:lang w:val="en-GB"/>
+        </w:rPr>
+        <w:t xml:space="preserve"> also has a </w:t>
+      </w:r>
+      <w:proofErr w:type="spellStart"/>
+      <w:r>
+        <w:rPr>
+          <w:rFonts w:ascii="Courier New" w:hAnsi="Courier New"/>
+          <w:lang w:val="en-GB"/>
+        </w:rPr>
+        <w:t>StateExpansion</w:t>
+      </w:r>
+      <w:proofErr w:type="spellEnd"/>
+      <w:r>
+        <w:rPr>
+          <w:lang w:val="en-GB"/>
+        </w:rPr>
+        <w:t xml:space="preserve"> element to give the coefficients of a linear expansion in terms of some basis. </w:t>
+      </w:r>
+      <w:r>
+        <w:rPr>
+          <w:lang w:val="en-GB"/>
+        </w:rPr>
+        <w:t>e</w:t>
+      </w:r>
+      <w:r>
+        <w:rPr>
+          <w:lang w:val="en-GB"/>
+        </w:rPr>
+        <w:t>.g.</w:t>
+      </w:r>
+    </w:p>
+    <w:p>
+      <w:pPr>
+        <w:pStyle w:val="ListParagraph"/>
+        <w:rPr>
+          <w:lang w:val="en-GB"/>
+        </w:rPr>
+      </w:pPr>
+    </w:p>
+    <w:p>
+      <w:pPr>
+        <w:pStyle w:val="ListParagraph"/>
+        <w:rPr>
+          <w:rFonts w:ascii="Courier New" w:hAnsi="Courier New"/>
+          <w:lang w:val="en-GB"/>
+        </w:rPr>
+      </w:pPr>
+      <w:r>
+        <w:rPr>
+          <w:rFonts w:ascii="Courier New" w:hAnsi="Courier New"/>
+        </w:rPr>
+        <w:t>&lt;</w:t>
+      </w:r>
+      <w:proofErr w:type="spellStart"/>
+      <w:r>
+        <w:rPr>
+          <w:rFonts w:ascii="Courier New" w:hAnsi="Courier New"/>
+        </w:rPr>
+        <w:t>StateExpansion</w:t>
+      </w:r>
+      <w:proofErr w:type="spellEnd"/>
+      <w:r>
+        <w:rPr>
+          <w:rFonts w:ascii="Courier New" w:hAnsi="Courier New"/>
+        </w:rPr>
+        <w:t>&gt;</w:t>
+      </w:r>
+      <w:r>
+        <w:rPr>
+          <w:rFonts w:ascii="Courier New" w:hAnsi="Courier New"/>
+        </w:rPr>
+        <w:br/>
+        <w:t xml:space="preserve">  &lt;</w:t>
+      </w:r>
+      <w:proofErr w:type="spellStart"/>
+      <w:r>
+        <w:rPr>
+          <w:rFonts w:ascii="Courier New" w:hAnsi="Courier New"/>
+        </w:rPr>
+        <w:t>Coeff</w:t>
+      </w:r>
+      <w:proofErr w:type="spellEnd"/>
+      <w:r>
+        <w:rPr>
+          <w:rFonts w:ascii="Courier New" w:hAnsi="Courier New"/>
+        </w:rPr>
+        <w:t xml:space="preserve"> </w:t>
+      </w:r>
+      <w:proofErr w:type="spellStart"/>
+      <w:r>
+        <w:rPr>
+          <w:rFonts w:ascii="Courier New" w:hAnsi="Courier New"/>
+        </w:rPr>
+        <w:t>stateRef</w:t>
+      </w:r>
+      <w:proofErr w:type="spellEnd"/>
+      <w:r>
+        <w:rPr>
+          <w:rFonts w:ascii="Courier New" w:hAnsi="Courier New"/>
+        </w:rPr>
+        <w:t>="</w:t>
+      </w:r>
+      <w:r>
+        <w:rPr>
+          <w:rFonts w:ascii="Courier New" w:hAnsi="Courier New"/>
+          <w:b/>
+        </w:rPr>
+        <w:t>Sbb1</w:t>
+      </w:r>
+      <w:r>
+        <w:rPr>
+          <w:rFonts w:ascii="Courier New" w:hAnsi="Courier New"/>
+        </w:rPr>
+        <w:t>"&gt;</w:t>
+      </w:r>
+      <w:r>
+        <w:rPr>
+          <w:rFonts w:ascii="Courier New" w:hAnsi="Courier New"/>
+          <w:b/>
+        </w:rPr>
+        <w:t>0.7071</w:t>
+      </w:r>
+      <w:r>
+        <w:rPr>
+          <w:rFonts w:ascii="Courier New" w:hAnsi="Courier New"/>
+        </w:rPr>
+        <w:t>&lt;/</w:t>
+      </w:r>
+      <w:proofErr w:type="spellStart"/>
+      <w:r>
+        <w:rPr>
+          <w:rFonts w:ascii="Courier New" w:hAnsi="Courier New"/>
+        </w:rPr>
+        <w:t>Coeff</w:t>
+      </w:r>
+      <w:proofErr w:type="spellEnd"/>
+      <w:r>
+        <w:rPr>
+          <w:rFonts w:ascii="Courier New" w:hAnsi="Courier New"/>
+        </w:rPr>
+        <w:t>&gt;</w:t>
+      </w:r>
+      <w:r>
+        <w:rPr>
+          <w:rFonts w:ascii="Courier New" w:hAnsi="Courier New"/>
+        </w:rPr>
+        <w:br/>
+        <w:t xml:space="preserve">  &lt;</w:t>
+      </w:r>
+      <w:proofErr w:type="spellStart"/>
+      <w:r>
+        <w:rPr>
+          <w:rFonts w:ascii="Courier New" w:hAnsi="Courier New"/>
+        </w:rPr>
+        <w:t>Coeff</w:t>
+      </w:r>
+      <w:proofErr w:type="spellEnd"/>
+      <w:r>
+        <w:rPr>
+          <w:rFonts w:ascii="Courier New" w:hAnsi="Courier New"/>
+        </w:rPr>
+        <w:t xml:space="preserve"> </w:t>
+      </w:r>
+      <w:proofErr w:type="spellStart"/>
+      <w:r>
+        <w:rPr>
+          <w:rFonts w:ascii="Courier New" w:hAnsi="Courier New"/>
+        </w:rPr>
+        <w:t>stateRef</w:t>
+      </w:r>
+      <w:proofErr w:type="spellEnd"/>
+      <w:r>
+        <w:rPr>
+          <w:rFonts w:ascii="Courier New" w:hAnsi="Courier New"/>
+        </w:rPr>
+        <w:t>="</w:t>
+      </w:r>
+      <w:r>
+        <w:rPr>
+          <w:rFonts w:ascii="Courier New" w:hAnsi="Courier New"/>
+          <w:b/>
+        </w:rPr>
+        <w:t>Sbb2</w:t>
+      </w:r>
+      <w:r>
+        <w:rPr>
+          <w:rFonts w:ascii="Courier New" w:hAnsi="Courier New"/>
+        </w:rPr>
+        <w:t>"&gt;</w:t>
+      </w:r>
+      <w:r>
+        <w:rPr>
+          <w:rFonts w:ascii="Courier New" w:hAnsi="Courier New"/>
+          <w:b/>
+        </w:rPr>
+        <w:t>0.7071</w:t>
+      </w:r>
+      <w:r>
+        <w:rPr>
+          <w:rFonts w:ascii="Courier New" w:hAnsi="Courier New"/>
+        </w:rPr>
+        <w:t>&lt;/</w:t>
+      </w:r>
+      <w:proofErr w:type="spellStart"/>
+      <w:r>
+        <w:rPr>
+          <w:rFonts w:ascii="Courier New" w:hAnsi="Courier New"/>
+        </w:rPr>
+        <w:t>Coeff</w:t>
+      </w:r>
+      <w:proofErr w:type="spellEnd"/>
+      <w:r>
+        <w:rPr>
+          <w:rFonts w:ascii="Courier New" w:hAnsi="Courier New"/>
+        </w:rPr>
+        <w:t>&gt;</w:t>
+      </w:r>
+      <w:r>
+        <w:rPr>
+          <w:rFonts w:ascii="Courier New" w:hAnsi="Courier New"/>
+        </w:rPr>
+        <w:br/>
+        <w:t>&lt;/</w:t>
+      </w:r>
+      <w:proofErr w:type="spellStart"/>
+      <w:r>
+        <w:rPr>
+          <w:rFonts w:ascii="Courier New" w:hAnsi="Courier New"/>
+        </w:rPr>
+        <w:t>StateExpansion</w:t>
+      </w:r>
+      <w:proofErr w:type="spellEnd"/>
+      <w:r>
+        <w:rPr>
+          <w:rFonts w:ascii="Courier New" w:hAnsi="Courier New"/>
+        </w:rPr>
+        <w:t>&gt;</w:t>
+      </w:r>
+    </w:p>
+    <w:p>
+      <w:pPr>
+        <w:pStyle w:val="ListParagraph"/>
+        <w:rPr>
+          <w:lang w:val="en-GB"/>
+        </w:rPr>
+      </w:pPr>
+    </w:p>
+    <w:p>
+      <w:pPr>
+        <w:pStyle w:val="ListParagraph"/>
+        <w:rPr>
+          <w:lang w:val="en-GB"/>
+        </w:rPr>
+      </w:pPr>
+      <w:r>
+        <w:rPr>
+          <w:lang w:val="en-GB"/>
+        </w:rPr>
+        <w:t xml:space="preserve">The basis itself is a list of </w:t>
+      </w:r>
+      <w:proofErr w:type="spellStart"/>
+      <w:r>
+        <w:rPr>
+          <w:rFonts w:ascii="Courier New" w:hAnsi="Courier New"/>
+          <w:lang w:val="en-GB"/>
+        </w:rPr>
+        <w:t>MolecularState</w:t>
+      </w:r>
+      <w:proofErr w:type="spellEnd"/>
+      <w:r>
+        <w:rPr>
+          <w:lang w:val="en-GB"/>
+        </w:rPr>
+        <w:t xml:space="preserve"> elements within </w:t>
+      </w:r>
+      <w:r>
+        <w:rPr>
+          <w:rFonts w:ascii="Courier New" w:hAnsi="Courier New"/>
+          <w:lang w:val="en-GB"/>
+        </w:rPr>
+        <w:t>Molecule</w:t>
+      </w:r>
+      <w:r>
+        <w:rPr>
+          <w:lang w:val="en-GB"/>
+        </w:rPr>
+        <w:t>. e.g.</w:t>
+      </w:r>
+    </w:p>
+    <w:p>
+      <w:pPr>
+        <w:pStyle w:val="ListParagraph"/>
+        <w:rPr>
+          <w:lang w:val="en-GB"/>
+        </w:rPr>
+      </w:pPr>
+    </w:p>
+    <w:p>
+      <w:pPr>
+        <w:pStyle w:val="ListParagraph"/>
+        <w:rPr>
+          <w:rFonts w:ascii="Courier New" w:hAnsi="Courier New"/>
+        </w:rPr>
+      </w:pPr>
+      <w:r>
+        <w:rPr>
+          <w:rFonts w:ascii="Courier New" w:hAnsi="Courier New"/>
+        </w:rPr>
+        <w:t>&lt;</w:t>
+      </w:r>
+      <w:proofErr w:type="spellStart"/>
+      <w:r>
+        <w:rPr>
+          <w:rFonts w:ascii="Courier New" w:hAnsi="Courier New"/>
+        </w:rPr>
+        <w:t>BasisStates</w:t>
+      </w:r>
+      <w:proofErr w:type="spellEnd"/>
+      <w:r>
+        <w:rPr>
+          <w:rFonts w:ascii="Courier New" w:hAnsi="Courier New"/>
+        </w:rPr>
+        <w:t>&gt;</w:t>
+      </w:r>
+      <w:r>
+        <w:rPr>
+          <w:rFonts w:ascii="Courier New" w:hAnsi="Courier New"/>
+        </w:rPr>
+        <w:br/>
+        <w:t xml:space="preserve">    &lt;</w:t>
+      </w:r>
+      <w:proofErr w:type="spellStart"/>
+      <w:r>
+        <w:rPr>
+          <w:rFonts w:ascii="Courier New" w:hAnsi="Courier New"/>
+        </w:rPr>
+        <w:t>MolecularState</w:t>
+      </w:r>
+      <w:proofErr w:type="spellEnd"/>
+      <w:r>
+        <w:rPr>
+          <w:rFonts w:ascii="Courier New" w:hAnsi="Courier New"/>
+        </w:rPr>
+        <w:t xml:space="preserve"> </w:t>
+      </w:r>
+      <w:proofErr w:type="spellStart"/>
+      <w:r>
+        <w:rPr>
+          <w:rFonts w:ascii="Courier New" w:hAnsi="Courier New"/>
+        </w:rPr>
+        <w:t>stateID</w:t>
+      </w:r>
+      <w:proofErr w:type="spellEnd"/>
+      <w:r>
+        <w:rPr>
+          <w:rFonts w:ascii="Courier New" w:hAnsi="Courier New"/>
+        </w:rPr>
+        <w:t>="</w:t>
+      </w:r>
+      <w:r>
+        <w:rPr>
+          <w:rFonts w:ascii="Courier New" w:hAnsi="Courier New"/>
+          <w:b/>
+        </w:rPr>
+        <w:t>Sbb1</w:t>
+      </w:r>
+      <w:r>
+        <w:rPr>
+          <w:rFonts w:ascii="Courier New" w:hAnsi="Courier New"/>
+        </w:rPr>
+        <w:t>"&gt;</w:t>
+      </w:r>
+      <w:r>
+        <w:rPr>
+          <w:rFonts w:ascii="Courier New" w:hAnsi="Courier New"/>
+        </w:rPr>
+        <w:br/>
+        <w:t xml:space="preserve">    &lt;</w:t>
+      </w:r>
+      <w:proofErr w:type="spellStart"/>
+      <w:r>
+        <w:rPr>
+          <w:rFonts w:ascii="Courier New" w:hAnsi="Courier New"/>
+        </w:rPr>
+        <w:t>dcs:QNs</w:t>
+      </w:r>
+      <w:proofErr w:type="spellEnd"/>
+      <w:r>
+        <w:rPr>
+          <w:rFonts w:ascii="Courier New" w:hAnsi="Courier New"/>
+        </w:rPr>
+        <w:t>&gt;</w:t>
+      </w:r>
+      <w:r>
+        <w:rPr>
+          <w:rFonts w:ascii="Courier New" w:hAnsi="Courier New"/>
+        </w:rPr>
+        <w:br/>
+        <w:t xml:space="preserve">      &lt;</w:t>
+      </w:r>
+      <w:proofErr w:type="spellStart"/>
+      <w:r>
+        <w:rPr>
+          <w:rFonts w:ascii="Courier New" w:hAnsi="Courier New"/>
+        </w:rPr>
+        <w:t>dcs:v</w:t>
+      </w:r>
+      <w:proofErr w:type="spellEnd"/>
+      <w:r>
+        <w:rPr>
+          <w:rFonts w:ascii="Courier New" w:hAnsi="Courier New"/>
+        </w:rPr>
+        <w:t>&gt;</w:t>
+      </w:r>
+      <w:r>
+        <w:rPr>
+          <w:rFonts w:ascii="Courier New" w:hAnsi="Courier New"/>
+          <w:b/>
+        </w:rPr>
+        <w:t>0</w:t>
+      </w:r>
+      <w:r>
+        <w:rPr>
+          <w:rFonts w:ascii="Courier New" w:hAnsi="Courier New"/>
+        </w:rPr>
+        <w:t>&lt;/</w:t>
+      </w:r>
+      <w:proofErr w:type="spellStart"/>
+      <w:r>
+        <w:rPr>
+          <w:rFonts w:ascii="Courier New" w:hAnsi="Courier New"/>
+        </w:rPr>
+        <w:t>dcs:v</w:t>
+      </w:r>
+      <w:proofErr w:type="spellEnd"/>
+      <w:r>
+        <w:rPr>
+          <w:rFonts w:ascii="Courier New" w:hAnsi="Courier New"/>
+        </w:rPr>
+        <w:t>&gt;</w:t>
+      </w:r>
+      <w:r>
+        <w:rPr>
+          <w:rFonts w:ascii="Courier New" w:hAnsi="Courier New"/>
+        </w:rPr>
+        <w:br/>
+        <w:t xml:space="preserve">      &lt;</w:t>
+      </w:r>
+      <w:proofErr w:type="spellStart"/>
+      <w:r>
+        <w:rPr>
+          <w:rFonts w:ascii="Courier New" w:hAnsi="Courier New"/>
+        </w:rPr>
+        <w:t>dcs:J</w:t>
+      </w:r>
+      <w:proofErr w:type="spellEnd"/>
+      <w:r>
+        <w:rPr>
+          <w:rFonts w:ascii="Courier New" w:hAnsi="Courier New"/>
+        </w:rPr>
+        <w:t>&gt;</w:t>
+      </w:r>
+      <w:r>
+        <w:rPr>
+          <w:rFonts w:ascii="Courier New" w:hAnsi="Courier New"/>
+          <w:b/>
+        </w:rPr>
+        <w:t>3</w:t>
+      </w:r>
+      <w:r>
+        <w:rPr>
+          <w:rFonts w:ascii="Courier New" w:hAnsi="Courier New"/>
+        </w:rPr>
+        <w:t>&lt;/</w:t>
+      </w:r>
+      <w:proofErr w:type="spellStart"/>
+      <w:r>
+        <w:rPr>
+          <w:rFonts w:ascii="Courier New" w:hAnsi="Courier New"/>
+        </w:rPr>
+        <w:t>dcs:J</w:t>
+      </w:r>
+      <w:proofErr w:type="spellEnd"/>
+      <w:r>
+        <w:rPr>
+          <w:rFonts w:ascii="Courier New" w:hAnsi="Courier New"/>
+        </w:rPr>
+        <w:t>&gt;</w:t>
+      </w:r>
+    </w:p>
+    <w:p>
+      <w:pPr>
+        <w:pStyle w:val="ListParagraph"/>
+        <w:rPr>
+          <w:rFonts w:ascii="Courier New" w:hAnsi="Courier New"/>
+        </w:rPr>
+      </w:pPr>
+      <w:r>
+        <w:rPr>
+          <w:rFonts w:ascii="Courier New" w:hAnsi="Courier New"/>
+        </w:rPr>
+        <w:t xml:space="preserve">      ...</w:t>
+      </w:r>
+      <w:r>
+        <w:rPr>
+          <w:rFonts w:ascii="Courier New" w:hAnsi="Courier New"/>
+        </w:rPr>
+        <w:br/>
+        <w:t xml:space="preserve">    &lt;/</w:t>
+      </w:r>
+      <w:proofErr w:type="spellStart"/>
+      <w:r>
+        <w:rPr>
+          <w:rFonts w:ascii="Courier New" w:hAnsi="Courier New"/>
+        </w:rPr>
+        <w:t>dcs:QNs</w:t>
+      </w:r>
+      <w:proofErr w:type="spellEnd"/>
+      <w:r>
+        <w:rPr>
+          <w:rFonts w:ascii="Courier New" w:hAnsi="Courier New"/>
+        </w:rPr>
+        <w:t>&gt;</w:t>
+      </w:r>
+      <w:r>
+        <w:rPr>
+          <w:rFonts w:ascii="Courier New" w:hAnsi="Courier New"/>
+        </w:rPr>
+        <w:br/>
+        <w:t xml:space="preserve">    &lt;/</w:t>
+      </w:r>
+      <w:proofErr w:type="spellStart"/>
+      <w:r>
+        <w:rPr>
+          <w:rFonts w:ascii="Courier New" w:hAnsi="Courier New"/>
+        </w:rPr>
+        <w:t>MolecularState</w:t>
+      </w:r>
+      <w:proofErr w:type="spellEnd"/>
+      <w:r>
+        <w:rPr>
+          <w:rFonts w:ascii="Courier New" w:hAnsi="Courier New"/>
+        </w:rPr>
+        <w:t>&gt;</w:t>
+      </w:r>
+      <w:r>
+        <w:rPr>
+          <w:rFonts w:ascii="Courier New" w:hAnsi="Courier New"/>
+        </w:rPr>
+        <w:br/>
+        <w:t xml:space="preserve">    &lt;</w:t>
+      </w:r>
+      <w:proofErr w:type="spellStart"/>
+      <w:r>
+        <w:rPr>
+          <w:rFonts w:ascii="Courier New" w:hAnsi="Courier New"/>
+        </w:rPr>
+        <w:t>MolecularState</w:t>
+      </w:r>
+      <w:proofErr w:type="spellEnd"/>
+      <w:r>
+        <w:rPr>
+          <w:rFonts w:ascii="Courier New" w:hAnsi="Courier New"/>
+        </w:rPr>
+        <w:t xml:space="preserve"> </w:t>
+      </w:r>
+      <w:proofErr w:type="spellStart"/>
+      <w:r>
+        <w:rPr>
+          <w:rFonts w:ascii="Courier New" w:hAnsi="Courier New"/>
+        </w:rPr>
+        <w:t>stateID</w:t>
+      </w:r>
+      <w:proofErr w:type="spellEnd"/>
+      <w:r>
+        <w:rPr>
+          <w:rFonts w:ascii="Courier New" w:hAnsi="Courier New"/>
+        </w:rPr>
+        <w:t>="</w:t>
+      </w:r>
+      <w:r>
+        <w:rPr>
+          <w:rFonts w:ascii="Courier New" w:hAnsi="Courier New"/>
+          <w:b/>
+        </w:rPr>
+        <w:t>Sbb2</w:t>
+      </w:r>
+      <w:r>
+        <w:rPr>
+          <w:rFonts w:ascii="Courier New" w:hAnsi="Courier New"/>
+        </w:rPr>
+        <w:t>"&gt;</w:t>
+      </w:r>
+      <w:r>
+        <w:rPr>
+          <w:rFonts w:ascii="Courier New" w:hAnsi="Courier New"/>
+        </w:rPr>
+        <w:br/>
+        <w:t xml:space="preserve">      &lt;</w:t>
+      </w:r>
+      <w:proofErr w:type="spellStart"/>
+      <w:r>
+        <w:rPr>
+          <w:rFonts w:ascii="Courier New" w:hAnsi="Courier New"/>
+        </w:rPr>
+        <w:t>dcs:QNs</w:t>
+      </w:r>
+      <w:proofErr w:type="spellEnd"/>
+      <w:r>
+        <w:rPr>
+          <w:rFonts w:ascii="Courier New" w:hAnsi="Courier New"/>
+        </w:rPr>
+        <w:t>&gt;</w:t>
+      </w:r>
+      <w:r>
+        <w:rPr>
+          <w:rFonts w:ascii="Courier New" w:hAnsi="Courier New"/>
+        </w:rPr>
+        <w:br/>
+        <w:t xml:space="preserve">        &lt;</w:t>
+      </w:r>
+      <w:proofErr w:type="spellStart"/>
+      <w:r>
+        <w:rPr>
+          <w:rFonts w:ascii="Courier New" w:hAnsi="Courier New"/>
+        </w:rPr>
+        <w:t>dcs:v</w:t>
+      </w:r>
+      <w:proofErr w:type="spellEnd"/>
+      <w:r>
+        <w:rPr>
+          <w:rFonts w:ascii="Courier New" w:hAnsi="Courier New"/>
+        </w:rPr>
+        <w:t>&gt;</w:t>
+      </w:r>
+      <w:r>
+        <w:rPr>
+          <w:rFonts w:ascii="Courier New" w:hAnsi="Courier New"/>
+          <w:b/>
+        </w:rPr>
+        <w:t>0</w:t>
+      </w:r>
+      <w:r>
+        <w:rPr>
+          <w:rFonts w:ascii="Courier New" w:hAnsi="Courier New"/>
+        </w:rPr>
+        <w:t>&lt;/</w:t>
+      </w:r>
+      <w:proofErr w:type="spellStart"/>
+      <w:r>
+        <w:rPr>
+          <w:rFonts w:ascii="Courier New" w:hAnsi="Courier New"/>
+        </w:rPr>
+        <w:t>dcs:v</w:t>
+      </w:r>
+      <w:proofErr w:type="spellEnd"/>
+      <w:r>
+        <w:rPr>
+          <w:rFonts w:ascii="Courier New" w:hAnsi="Courier New"/>
+        </w:rPr>
+        <w:t>&gt;</w:t>
+      </w:r>
+      <w:r>
+        <w:rPr>
+          <w:rFonts w:ascii="Courier New" w:hAnsi="Courier New"/>
+        </w:rPr>
+        <w:br/>
+        <w:t xml:space="preserve">        &lt;</w:t>
+      </w:r>
+      <w:proofErr w:type="spellStart"/>
+      <w:r>
+        <w:rPr>
+          <w:rFonts w:ascii="Courier New" w:hAnsi="Courier New"/>
+        </w:rPr>
+        <w:t>dcs:J</w:t>
+      </w:r>
+      <w:proofErr w:type="spellEnd"/>
+      <w:r>
+        <w:rPr>
+          <w:rFonts w:ascii="Courier New" w:hAnsi="Courier New"/>
+        </w:rPr>
+        <w:t>&gt;</w:t>
+      </w:r>
+      <w:r>
+        <w:rPr>
+          <w:rFonts w:ascii="Courier New" w:hAnsi="Courier New"/>
+          <w:b/>
+        </w:rPr>
+        <w:t>4</w:t>
+      </w:r>
+      <w:r>
+        <w:rPr>
+          <w:rFonts w:ascii="Courier New" w:hAnsi="Courier New"/>
+        </w:rPr>
+        <w:t>&lt;/</w:t>
+      </w:r>
+      <w:proofErr w:type="spellStart"/>
+      <w:r>
+        <w:rPr>
+          <w:rFonts w:ascii="Courier New" w:hAnsi="Courier New"/>
+        </w:rPr>
+        <w:t>dcs:J</w:t>
+      </w:r>
+      <w:proofErr w:type="spellEnd"/>
+      <w:r>
+        <w:rPr>
+          <w:rFonts w:ascii="Courier New" w:hAnsi="Courier New"/>
+        </w:rPr>
+        <w:t>&gt;</w:t>
+      </w:r>
+    </w:p>
+    <w:p>
+      <w:pPr>
+        <w:pStyle w:val="ListParagraph"/>
+        <w:rPr>
+          <w:rFonts w:ascii="Courier New" w:hAnsi="Courier New"/>
+          <w:lang w:val="en-GB"/>
+        </w:rPr>
+      </w:pPr>
+      <w:r>
+        <w:rPr>
+          <w:rFonts w:ascii="Courier New" w:hAnsi="Courier New"/>
+        </w:rPr>
+        <w:t xml:space="preserve">        ...</w:t>
+      </w:r>
+      <w:r>
+        <w:rPr>
+          <w:rFonts w:ascii="Courier New" w:hAnsi="Courier New"/>
+        </w:rPr>
+        <w:br/>
+        <w:t xml:space="preserve">      &lt;/</w:t>
+      </w:r>
+      <w:proofErr w:type="spellStart"/>
+      <w:r>
+        <w:rPr>
+          <w:rFonts w:ascii="Courier New" w:hAnsi="Courier New"/>
+        </w:rPr>
+        <w:t>dcs:QNs</w:t>
+      </w:r>
+      <w:proofErr w:type="spellEnd"/>
+      <w:r>
+        <w:rPr>
+          <w:rFonts w:ascii="Courier New" w:hAnsi="Courier New"/>
+        </w:rPr>
+        <w:t>&gt;</w:t>
+      </w:r>
+      <w:r>
+        <w:rPr>
+          <w:rFonts w:ascii="Courier New" w:hAnsi="Courier New"/>
+        </w:rPr>
+        <w:br/>
+        <w:t xml:space="preserve">    &lt;/</w:t>
+      </w:r>
+      <w:proofErr w:type="spellStart"/>
+      <w:r>
+        <w:rPr>
+          <w:rFonts w:ascii="Courier New" w:hAnsi="Courier New"/>
+        </w:rPr>
+        <w:t>MolecularState</w:t>
+      </w:r>
+      <w:proofErr w:type="spellEnd"/>
+      <w:r>
+        <w:rPr>
+          <w:rFonts w:ascii="Courier New" w:hAnsi="Courier New"/>
+        </w:rPr>
+        <w:t>&gt;</w:t>
+      </w:r>
+      <w:r>
+        <w:rPr>
+          <w:rFonts w:ascii="Courier New" w:hAnsi="Courier New"/>
+        </w:rPr>
+        <w:br/>
+        <w:t xml:space="preserve">  &lt;/</w:t>
+      </w:r>
+      <w:proofErr w:type="spellStart"/>
+      <w:r>
+        <w:rPr>
+          <w:rFonts w:ascii="Courier New" w:hAnsi="Courier New"/>
+        </w:rPr>
+        <w:t>BasisStates</w:t>
+      </w:r>
+      <w:proofErr w:type="spellEnd"/>
+      <w:r>
+        <w:rPr>
+          <w:rFonts w:ascii="Courier New" w:hAnsi="Courier New"/>
+        </w:rPr>
+        <w:t>&gt;</w:t>
+      </w:r>
+    </w:p>
+    <w:p>
+      <w:pPr>
+        <w:pStyle w:val="ListParagraph"/>
         <w:rPr>
           <w:lang w:val="en-GB"/>
         </w:rPr>

</xml_diff>